<commit_message>
Protobuf + Tests + Benchmarks.
</commit_message>
<xml_diff>
--- a/docs/Resonance.docx
+++ b/docs/Resonance.docx
@@ -407,13 +407,7 @@
         <w:rPr>
           <w:rFonts w:ascii="Century Gothic" w:hAnsi="Century Gothic"/>
         </w:rPr>
-        <w:t>Xml</w:t>
-      </w:r>
-      <w:r>
-        <w:rPr>
-          <w:rFonts w:ascii="Century Gothic" w:hAnsi="Century Gothic"/>
-        </w:rPr>
-        <w:t xml:space="preserve"> - </w:t>
+        <w:t xml:space="preserve">Protobuf - </w:t>
       </w:r>
       <w:r>
         <w:rPr>
@@ -427,14 +421,14 @@
           <w:rFonts w:ascii="Century Gothic" w:hAnsi="Century Gothic"/>
           <w:color w:val="7F7F7F" w:themeColor="text1" w:themeTint="80"/>
         </w:rPr>
-        <w:t>using</w:t>
+        <w:t xml:space="preserve">using </w:t>
       </w:r>
       <w:r>
         <w:rPr>
           <w:rFonts w:ascii="Century Gothic" w:hAnsi="Century Gothic"/>
           <w:color w:val="7F7F7F" w:themeColor="text1" w:themeTint="80"/>
         </w:rPr>
-        <w:t xml:space="preserve"> .NET XmlFormatter class</w:t>
+        <w:t>Google.Protobuf separate NuGet package</w:t>
       </w:r>
       <w:r>
         <w:rPr>
@@ -453,58 +447,55 @@
         </w:numPr>
         <w:rPr>
           <w:rFonts w:ascii="Century Gothic" w:hAnsi="Century Gothic"/>
+        </w:rPr>
+      </w:pPr>
+      <w:r>
+        <w:rPr>
+          <w:rFonts w:ascii="Century Gothic" w:hAnsi="Century Gothic"/>
+        </w:rPr>
+        <w:lastRenderedPageBreak/>
+        <w:t>Xml</w:t>
+      </w:r>
+      <w:r>
+        <w:rPr>
+          <w:rFonts w:ascii="Century Gothic" w:hAnsi="Century Gothic"/>
+        </w:rPr>
+        <w:t xml:space="preserve"> - </w:t>
+      </w:r>
+      <w:r>
+        <w:rPr>
+          <w:rFonts w:ascii="Century Gothic" w:hAnsi="Century Gothic"/>
           <w:color w:val="7F7F7F" w:themeColor="text1" w:themeTint="80"/>
         </w:rPr>
-      </w:pPr>
-      <w:r>
-        <w:rPr>
-          <w:rFonts w:ascii="Century Gothic" w:hAnsi="Century Gothic"/>
-        </w:rPr>
-        <w:lastRenderedPageBreak/>
-        <w:t xml:space="preserve">Binary - </w:t>
+        <w:t>(</w:t>
       </w:r>
       <w:r>
         <w:rPr>
           <w:rFonts w:ascii="Century Gothic" w:hAnsi="Century Gothic"/>
           <w:color w:val="7F7F7F" w:themeColor="text1" w:themeTint="80"/>
         </w:rPr>
-        <w:t>(automatic binary encoding based on field types)</w:t>
+        <w:t>using</w:t>
+      </w:r>
+      <w:r>
+        <w:rPr>
+          <w:rFonts w:ascii="Century Gothic" w:hAnsi="Century Gothic"/>
+          <w:color w:val="7F7F7F" w:themeColor="text1" w:themeTint="80"/>
+        </w:rPr>
+        <w:t xml:space="preserve"> .NET XmlFormatter class</w:t>
+      </w:r>
+      <w:r>
+        <w:rPr>
+          <w:rFonts w:ascii="Century Gothic" w:hAnsi="Century Gothic"/>
+          <w:color w:val="7F7F7F" w:themeColor="text1" w:themeTint="80"/>
+        </w:rPr>
+        <w:t>)</w:t>
       </w:r>
     </w:p>
     <w:p>
       <w:pPr>
         <w:pStyle w:val="ListParagraph"/>
-        <w:numPr>
-          <w:ilvl w:val="0"/>
-          <w:numId w:val="1"/>
-        </w:numPr>
-        <w:rPr>
-          <w:rFonts w:ascii="Century Gothic" w:hAnsi="Century Gothic"/>
-          <w:color w:val="7F7F7F" w:themeColor="text1" w:themeTint="80"/>
-        </w:rPr>
-      </w:pPr>
-      <w:r>
-        <w:rPr>
-          <w:rFonts w:ascii="Century Gothic" w:hAnsi="Century Gothic"/>
-        </w:rPr>
-        <w:t xml:space="preserve">BinaryFormatter - </w:t>
-      </w:r>
-      <w:r>
-        <w:rPr>
-          <w:rFonts w:ascii="Century Gothic" w:hAnsi="Century Gothic"/>
-          <w:color w:val="7F7F7F" w:themeColor="text1" w:themeTint="80"/>
-        </w:rPr>
-        <w:t>using .NET BinaryFormatter class.</w:t>
-      </w:r>
-    </w:p>
-    <w:p>
-      <w:pPr>
-        <w:rPr>
-          <w:rFonts w:ascii="Century Gothic" w:hAnsi="Century Gothic"/>
-          <w:b/>
-          <w:bCs/>
-          <w:sz w:val="28"/>
-          <w:szCs w:val="28"/>
+        <w:rPr>
+          <w:rFonts w:ascii="Century Gothic" w:hAnsi="Century Gothic"/>
         </w:rPr>
       </w:pPr>
     </w:p>
@@ -819,7 +810,6 @@
         <w:rPr>
           <w:rFonts w:ascii="Century Gothic" w:hAnsi="Century Gothic"/>
         </w:rPr>
-        <w:lastRenderedPageBreak/>
         <w:br w:type="page"/>
       </w:r>
     </w:p>

</xml_diff>